<commit_message>
added content in the manual
</commit_message>
<xml_diff>
--- a/FilesLayer/RavenTech User Manual.docx
+++ b/FilesLayer/RavenTech User Manual.docx
@@ -446,6 +446,42 @@
         </w:rPr>
         <w:t xml:space="preserve"> – Enables editing of existing records.</w:t>
       </w:r>
+      <w:r>
+        <w:rPr>
+          <w:rFonts w:ascii="Times New Roman" w:hAnsi="Times New Roman" w:cs="Times New Roman"/>
+        </w:rPr>
+        <w:t xml:space="preserve"> </w:t>
+      </w:r>
+      <w:r>
+        <w:rPr>
+          <w:rFonts w:ascii="Times New Roman" w:hAnsi="Times New Roman" w:cs="Times New Roman"/>
+        </w:rPr>
+        <w:t xml:space="preserve">(Note: To </w:t>
+      </w:r>
+      <w:r>
+        <w:rPr>
+          <w:rFonts w:ascii="Times New Roman" w:hAnsi="Times New Roman" w:cs="Times New Roman"/>
+        </w:rPr>
+        <w:t>edit</w:t>
+      </w:r>
+      <w:r>
+        <w:rPr>
+          <w:rFonts w:ascii="Times New Roman" w:hAnsi="Times New Roman" w:cs="Times New Roman"/>
+        </w:rPr>
+        <w:t xml:space="preserve"> an entry, click the </w:t>
+      </w:r>
+      <w:r>
+        <w:rPr>
+          <w:rFonts w:ascii="Times New Roman" w:hAnsi="Times New Roman" w:cs="Times New Roman"/>
+        </w:rPr>
+        <w:t>record</w:t>
+      </w:r>
+      <w:r>
+        <w:rPr>
+          <w:rFonts w:ascii="Times New Roman" w:hAnsi="Times New Roman" w:cs="Times New Roman"/>
+        </w:rPr>
+        <w:t xml:space="preserve"> on the list then this button)</w:t>
+      </w:r>
     </w:p>
     <w:p>
       <w:pPr>
@@ -488,6 +524,12 @@
         </w:rPr>
         <w:t xml:space="preserve"> – Saves changes made to a record.</w:t>
       </w:r>
+      <w:r>
+        <w:rPr>
+          <w:rFonts w:ascii="Times New Roman" w:hAnsi="Times New Roman" w:cs="Times New Roman"/>
+        </w:rPr>
+        <w:t xml:space="preserve"> </w:t>
+      </w:r>
     </w:p>
     <w:p>
       <w:pPr>
@@ -530,6 +572,36 @@
         </w:rPr>
         <w:t xml:space="preserve"> – Removes the selected record from the system.</w:t>
       </w:r>
+      <w:r>
+        <w:rPr>
+          <w:rFonts w:ascii="Times New Roman" w:hAnsi="Times New Roman" w:cs="Times New Roman"/>
+        </w:rPr>
+        <w:t xml:space="preserve"> </w:t>
+      </w:r>
+      <w:r>
+        <w:rPr>
+          <w:rFonts w:ascii="Times New Roman" w:hAnsi="Times New Roman" w:cs="Times New Roman"/>
+        </w:rPr>
+        <w:t>(</w:t>
+      </w:r>
+      <w:r>
+        <w:rPr>
+          <w:rFonts w:ascii="Times New Roman" w:hAnsi="Times New Roman" w:cs="Times New Roman"/>
+        </w:rPr>
+        <w:t xml:space="preserve">Note: To delete an entry, click the </w:t>
+      </w:r>
+      <w:r>
+        <w:rPr>
+          <w:rFonts w:ascii="Times New Roman" w:hAnsi="Times New Roman" w:cs="Times New Roman"/>
+        </w:rPr>
+        <w:t>record</w:t>
+      </w:r>
+      <w:r>
+        <w:rPr>
+          <w:rFonts w:ascii="Times New Roman" w:hAnsi="Times New Roman" w:cs="Times New Roman"/>
+        </w:rPr>
+        <w:t xml:space="preserve"> on the list then this button)</w:t>
+      </w:r>
     </w:p>
     <w:p>
       <w:pPr>
@@ -650,6 +722,7 @@
           <w:b/>
           <w:bCs/>
         </w:rPr>
+        <w:lastRenderedPageBreak/>
         <w:t>Login Function</w:t>
       </w:r>
     </w:p>
@@ -669,7 +742,6 @@
           <w:bCs/>
           <w:noProof/>
         </w:rPr>
-        <w:lastRenderedPageBreak/>
         <w:drawing>
           <wp:inline distT="0" distB="0" distL="0" distR="0" wp14:anchorId="68E13D8E" wp14:editId="52002ED4">
             <wp:extent cx="5581026" cy="5473700"/>
@@ -909,7 +981,6 @@
           <w:b/>
           <w:bCs/>
         </w:rPr>
-        <w:lastRenderedPageBreak/>
         <w:t>System Features</w:t>
       </w:r>
     </w:p>
@@ -1248,7 +1319,6 @@
           <w:b/>
           <w:bCs/>
         </w:rPr>
-        <w:lastRenderedPageBreak/>
         <w:t>Inventory Module</w:t>
       </w:r>
     </w:p>
@@ -1614,6 +1684,7 @@
         <w:rPr>
           <w:rFonts w:ascii="Times New Roman" w:hAnsi="Times New Roman" w:cs="Times New Roman"/>
         </w:rPr>
+        <w:lastRenderedPageBreak/>
         <w:t>Records when new stock arrives and updates inventory.</w:t>
       </w:r>
     </w:p>
@@ -1634,7 +1705,6 @@
           <w:b/>
           <w:bCs/>
         </w:rPr>
-        <w:lastRenderedPageBreak/>
         <w:t>Invoices (Invoice &amp; Invoice Type)</w:t>
       </w:r>
     </w:p>
@@ -2210,7 +2280,6 @@
           <w:b/>
           <w:bCs/>
         </w:rPr>
-        <w:lastRenderedPageBreak/>
         <w:t>Payroll Module</w:t>
       </w:r>
     </w:p>
@@ -2605,6 +2674,7 @@
         <w:rPr>
           <w:rFonts w:ascii="Times New Roman" w:hAnsi="Times New Roman" w:cs="Times New Roman"/>
         </w:rPr>
+        <w:lastRenderedPageBreak/>
         <w:t>Manages deductions such as tax or loan repayments from employee salaries.</w:t>
       </w:r>
     </w:p>
@@ -2625,7 +2695,6 @@
           <w:b/>
           <w:bCs/>
         </w:rPr>
-        <w:lastRenderedPageBreak/>
         <w:t>Department Management (Department)</w:t>
       </w:r>
     </w:p>
@@ -3252,6 +3321,7 @@
           <w:b/>
           <w:bCs/>
         </w:rPr>
+        <w:lastRenderedPageBreak/>
         <w:t>Tracking Shipments:</w:t>
       </w:r>
       <w:r>
@@ -3298,7 +3368,6 @@
           <w:b/>
           <w:bCs/>
         </w:rPr>
-        <w:lastRenderedPageBreak/>
         <w:t>Managing Vendors:</w:t>
       </w:r>
       <w:r>
@@ -3474,7 +3543,175 @@
         <mc:AlternateContent>
           <mc:Choice Requires="wps">
             <w:drawing>
-              <wp:anchor distT="0" distB="0" distL="114300" distR="114300" simplePos="0" relativeHeight="251665408" behindDoc="0" locked="0" layoutInCell="1" allowOverlap="1" wp14:anchorId="34A7C1B3" wp14:editId="46CA9912">
+              <wp:anchor distT="0" distB="0" distL="114300" distR="114300" simplePos="0" relativeHeight="251663360" behindDoc="0" locked="0" layoutInCell="1" allowOverlap="1" wp14:anchorId="64BA6FA1" wp14:editId="1C7A0EB0">
+                <wp:simplePos x="0" y="0"/>
+                <wp:positionH relativeFrom="column">
+                  <wp:posOffset>612250</wp:posOffset>
+                </wp:positionH>
+                <wp:positionV relativeFrom="paragraph">
+                  <wp:posOffset>645077</wp:posOffset>
+                </wp:positionV>
+                <wp:extent cx="1438910" cy="384175"/>
+                <wp:effectExtent l="0" t="0" r="27940" b="15875"/>
+                <wp:wrapNone/>
+                <wp:docPr id="1980782669" name="Rectangle 3"/>
+                <wp:cNvGraphicFramePr/>
+                <a:graphic xmlns:a="http://schemas.openxmlformats.org/drawingml/2006/main">
+                  <a:graphicData uri="http://schemas.microsoft.com/office/word/2010/wordprocessingShape">
+                    <wps:wsp>
+                      <wps:cNvSpPr/>
+                      <wps:spPr>
+                        <a:xfrm>
+                          <a:off x="0" y="0"/>
+                          <a:ext cx="1438910" cy="384175"/>
+                        </a:xfrm>
+                        <a:prstGeom prst="rect">
+                          <a:avLst/>
+                        </a:prstGeom>
+                        <a:solidFill>
+                          <a:schemeClr val="tx2">
+                            <a:lumMod val="50000"/>
+                            <a:lumOff val="50000"/>
+                          </a:schemeClr>
+                        </a:solidFill>
+                        <a:effectLst>
+                          <a:softEdge rad="127000"/>
+                        </a:effectLst>
+                      </wps:spPr>
+                      <wps:style>
+                        <a:lnRef idx="2">
+                          <a:schemeClr val="accent1">
+                            <a:shade val="15000"/>
+                          </a:schemeClr>
+                        </a:lnRef>
+                        <a:fillRef idx="1">
+                          <a:schemeClr val="accent1"/>
+                        </a:fillRef>
+                        <a:effectRef idx="0">
+                          <a:schemeClr val="accent1"/>
+                        </a:effectRef>
+                        <a:fontRef idx="minor">
+                          <a:schemeClr val="lt1"/>
+                        </a:fontRef>
+                      </wps:style>
+                      <wps:bodyPr rot="0" spcFirstLastPara="0" vertOverflow="overflow" horzOverflow="overflow" vert="horz" wrap="square" lIns="91440" tIns="45720" rIns="91440" bIns="45720" numCol="1" spcCol="0" rtlCol="0" fromWordArt="0" anchor="ctr" anchorCtr="0" forceAA="0" compatLnSpc="1">
+                        <a:prstTxWarp prst="textNoShape">
+                          <a:avLst/>
+                        </a:prstTxWarp>
+                        <a:noAutofit/>
+                      </wps:bodyPr>
+                    </wps:wsp>
+                  </a:graphicData>
+                </a:graphic>
+                <wp14:sizeRelH relativeFrom="margin">
+                  <wp14:pctWidth>0</wp14:pctWidth>
+                </wp14:sizeRelH>
+                <wp14:sizeRelV relativeFrom="margin">
+                  <wp14:pctHeight>0</wp14:pctHeight>
+                </wp14:sizeRelV>
+              </wp:anchor>
+            </w:drawing>
+          </mc:Choice>
+          <mc:Fallback>
+            <w:pict>
+              <v:rect w14:anchorId="47F9508D" id="Rectangle 3" o:spid="_x0000_s1026" style="position:absolute;margin-left:48.2pt;margin-top:50.8pt;width:113.3pt;height:30.25pt;z-index:251663360;visibility:visible;mso-wrap-style:square;mso-width-percent:0;mso-height-percent:0;mso-wrap-distance-left:9pt;mso-wrap-distance-top:0;mso-wrap-distance-right:9pt;mso-wrap-distance-bottom:0;mso-position-horizontal:absolute;mso-position-horizontal-relative:text;mso-position-vertical:absolute;mso-position-vertical-relative:text;mso-width-percent:0;mso-height-percent:0;mso-width-relative:margin;mso-height-relative:margin;v-text-anchor:middle" o:gfxdata="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" fillcolor="#4e95d9 [1631]" strokecolor="#030e13 [484]" strokeweight="1pt"/>
+            </w:pict>
+          </mc:Fallback>
+        </mc:AlternateContent>
+      </w:r>
+      <w:r>
+        <w:rPr>
+          <w:rFonts w:ascii="Times New Roman" w:hAnsi="Times New Roman" w:cs="Times New Roman"/>
+          <w:noProof/>
+        </w:rPr>
+        <mc:AlternateContent>
+          <mc:Choice Requires="wps">
+            <w:drawing>
+              <wp:anchor distT="0" distB="0" distL="114300" distR="114300" simplePos="0" relativeHeight="251661312" behindDoc="0" locked="0" layoutInCell="1" allowOverlap="1" wp14:anchorId="5AF509E4" wp14:editId="44883E9B">
+                <wp:simplePos x="0" y="0"/>
+                <wp:positionH relativeFrom="column">
+                  <wp:posOffset>612250</wp:posOffset>
+                </wp:positionH>
+                <wp:positionV relativeFrom="paragraph">
+                  <wp:posOffset>911446</wp:posOffset>
+                </wp:positionV>
+                <wp:extent cx="1439187" cy="2087217"/>
+                <wp:effectExtent l="0" t="0" r="27940" b="27940"/>
+                <wp:wrapNone/>
+                <wp:docPr id="527209358" name="Rectangle 3"/>
+                <wp:cNvGraphicFramePr/>
+                <a:graphic xmlns:a="http://schemas.openxmlformats.org/drawingml/2006/main">
+                  <a:graphicData uri="http://schemas.microsoft.com/office/word/2010/wordprocessingShape">
+                    <wps:wsp>
+                      <wps:cNvSpPr/>
+                      <wps:spPr>
+                        <a:xfrm>
+                          <a:off x="0" y="0"/>
+                          <a:ext cx="1439187" cy="2087217"/>
+                        </a:xfrm>
+                        <a:prstGeom prst="rect">
+                          <a:avLst/>
+                        </a:prstGeom>
+                        <a:solidFill>
+                          <a:schemeClr val="tx2">
+                            <a:lumMod val="50000"/>
+                            <a:lumOff val="50000"/>
+                          </a:schemeClr>
+                        </a:solidFill>
+                        <a:effectLst>
+                          <a:softEdge rad="127000"/>
+                        </a:effectLst>
+                      </wps:spPr>
+                      <wps:style>
+                        <a:lnRef idx="2">
+                          <a:schemeClr val="accent1">
+                            <a:shade val="15000"/>
+                          </a:schemeClr>
+                        </a:lnRef>
+                        <a:fillRef idx="1">
+                          <a:schemeClr val="accent1"/>
+                        </a:fillRef>
+                        <a:effectRef idx="0">
+                          <a:schemeClr val="accent1"/>
+                        </a:effectRef>
+                        <a:fontRef idx="minor">
+                          <a:schemeClr val="lt1"/>
+                        </a:fontRef>
+                      </wps:style>
+                      <wps:bodyPr rot="0" spcFirstLastPara="0" vertOverflow="overflow" horzOverflow="overflow" vert="horz" wrap="square" lIns="91440" tIns="45720" rIns="91440" bIns="45720" numCol="1" spcCol="0" rtlCol="0" fromWordArt="0" anchor="ctr" anchorCtr="0" forceAA="0" compatLnSpc="1">
+                        <a:prstTxWarp prst="textNoShape">
+                          <a:avLst/>
+                        </a:prstTxWarp>
+                        <a:noAutofit/>
+                      </wps:bodyPr>
+                    </wps:wsp>
+                  </a:graphicData>
+                </a:graphic>
+                <wp14:sizeRelH relativeFrom="margin">
+                  <wp14:pctWidth>0</wp14:pctWidth>
+                </wp14:sizeRelH>
+                <wp14:sizeRelV relativeFrom="margin">
+                  <wp14:pctHeight>0</wp14:pctHeight>
+                </wp14:sizeRelV>
+              </wp:anchor>
+            </w:drawing>
+          </mc:Choice>
+          <mc:Fallback>
+            <w:pict>
+              <v:rect w14:anchorId="4507B665" id="Rectangle 3" o:spid="_x0000_s1026" style="position:absolute;margin-left:48.2pt;margin-top:71.75pt;width:113.3pt;height:164.35pt;z-index:251661312;visibility:visible;mso-wrap-style:square;mso-width-percent:0;mso-height-percent:0;mso-wrap-distance-left:9pt;mso-wrap-distance-top:0;mso-wrap-distance-right:9pt;mso-wrap-distance-bottom:0;mso-position-horizontal:absolute;mso-position-horizontal-relative:text;mso-position-vertical:absolute;mso-position-vertical-relative:text;mso-width-percent:0;mso-height-percent:0;mso-width-relative:margin;mso-height-relative:margin;v-text-anchor:middle" o:gfxdata="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" fillcolor="#4e95d9 [1631]" strokecolor="#030e13 [484]" strokeweight="1pt"/>
+            </w:pict>
+          </mc:Fallback>
+        </mc:AlternateContent>
+      </w:r>
+      <w:r>
+        <w:rPr>
+          <w:rFonts w:ascii="Times New Roman" w:hAnsi="Times New Roman" w:cs="Times New Roman"/>
+          <w:noProof/>
+        </w:rPr>
+        <mc:AlternateContent>
+          <mc:Choice Requires="wps">
+            <w:drawing>
+              <wp:anchor distT="0" distB="0" distL="114300" distR="114300" simplePos="0" relativeHeight="251665408" behindDoc="0" locked="0" layoutInCell="1" allowOverlap="1" wp14:anchorId="34A7C1B3" wp14:editId="4BFC9363">
                 <wp:simplePos x="0" y="0"/>
                 <wp:positionH relativeFrom="column">
                   <wp:posOffset>1363649</wp:posOffset>
@@ -3545,175 +3782,7 @@
           </mc:Choice>
           <mc:Fallback>
             <w:pict>
-              <v:rect w14:anchorId="1C43B550" id="Rectangle 3" o:spid="_x0000_s1026" style="position:absolute;margin-left:107.35pt;margin-top:64.25pt;width:47.25pt;height:30.25pt;z-index:251665408;visibility:visible;mso-wrap-style:square;mso-width-percent:0;mso-height-percent:0;mso-wrap-distance-left:9pt;mso-wrap-distance-top:0;mso-wrap-distance-right:9pt;mso-wrap-distance-bottom:0;mso-position-horizontal:absolute;mso-position-horizontal-relative:text;mso-position-vertical:absolute;mso-position-vertical-relative:text;mso-width-percent:0;mso-height-percent:0;mso-width-relative:margin;mso-height-relative:margin;v-text-anchor:middle" o:gfxdata="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" fillcolor="#4e95d9 [1631]" strokecolor="#030e13 [484]" strokeweight="1pt"/>
-            </w:pict>
-          </mc:Fallback>
-        </mc:AlternateContent>
-      </w:r>
-      <w:r>
-        <w:rPr>
-          <w:rFonts w:ascii="Times New Roman" w:hAnsi="Times New Roman" w:cs="Times New Roman"/>
-          <w:noProof/>
-        </w:rPr>
-        <mc:AlternateContent>
-          <mc:Choice Requires="wps">
-            <w:drawing>
-              <wp:anchor distT="0" distB="0" distL="114300" distR="114300" simplePos="0" relativeHeight="251663360" behindDoc="0" locked="0" layoutInCell="1" allowOverlap="1" wp14:anchorId="64BA6FA1" wp14:editId="7F525BAC">
-                <wp:simplePos x="0" y="0"/>
-                <wp:positionH relativeFrom="column">
-                  <wp:posOffset>428742</wp:posOffset>
-                </wp:positionH>
-                <wp:positionV relativeFrom="paragraph">
-                  <wp:posOffset>643489</wp:posOffset>
-                </wp:positionV>
-                <wp:extent cx="5885180" cy="384421"/>
-                <wp:effectExtent l="0" t="0" r="20320" b="15875"/>
-                <wp:wrapNone/>
-                <wp:docPr id="1980782669" name="Rectangle 3"/>
-                <wp:cNvGraphicFramePr/>
-                <a:graphic xmlns:a="http://schemas.openxmlformats.org/drawingml/2006/main">
-                  <a:graphicData uri="http://schemas.microsoft.com/office/word/2010/wordprocessingShape">
-                    <wps:wsp>
-                      <wps:cNvSpPr/>
-                      <wps:spPr>
-                        <a:xfrm>
-                          <a:off x="0" y="0"/>
-                          <a:ext cx="5885180" cy="384421"/>
-                        </a:xfrm>
-                        <a:prstGeom prst="rect">
-                          <a:avLst/>
-                        </a:prstGeom>
-                        <a:solidFill>
-                          <a:schemeClr val="tx2">
-                            <a:lumMod val="50000"/>
-                            <a:lumOff val="50000"/>
-                          </a:schemeClr>
-                        </a:solidFill>
-                        <a:effectLst>
-                          <a:softEdge rad="127000"/>
-                        </a:effectLst>
-                      </wps:spPr>
-                      <wps:style>
-                        <a:lnRef idx="2">
-                          <a:schemeClr val="accent1">
-                            <a:shade val="15000"/>
-                          </a:schemeClr>
-                        </a:lnRef>
-                        <a:fillRef idx="1">
-                          <a:schemeClr val="accent1"/>
-                        </a:fillRef>
-                        <a:effectRef idx="0">
-                          <a:schemeClr val="accent1"/>
-                        </a:effectRef>
-                        <a:fontRef idx="minor">
-                          <a:schemeClr val="lt1"/>
-                        </a:fontRef>
-                      </wps:style>
-                      <wps:bodyPr rot="0" spcFirstLastPara="0" vertOverflow="overflow" horzOverflow="overflow" vert="horz" wrap="square" lIns="91440" tIns="45720" rIns="91440" bIns="45720" numCol="1" spcCol="0" rtlCol="0" fromWordArt="0" anchor="ctr" anchorCtr="0" forceAA="0" compatLnSpc="1">
-                        <a:prstTxWarp prst="textNoShape">
-                          <a:avLst/>
-                        </a:prstTxWarp>
-                        <a:noAutofit/>
-                      </wps:bodyPr>
-                    </wps:wsp>
-                  </a:graphicData>
-                </a:graphic>
-                <wp14:sizeRelH relativeFrom="margin">
-                  <wp14:pctWidth>0</wp14:pctWidth>
-                </wp14:sizeRelH>
-                <wp14:sizeRelV relativeFrom="margin">
-                  <wp14:pctHeight>0</wp14:pctHeight>
-                </wp14:sizeRelV>
-              </wp:anchor>
-            </w:drawing>
-          </mc:Choice>
-          <mc:Fallback>
-            <w:pict>
-              <v:rect w14:anchorId="3B34EC5A" id="Rectangle 3" o:spid="_x0000_s1026" style="position:absolute;margin-left:33.75pt;margin-top:50.65pt;width:463.4pt;height:30.25pt;z-index:251663360;visibility:visible;mso-wrap-style:square;mso-width-percent:0;mso-height-percent:0;mso-wrap-distance-left:9pt;mso-wrap-distance-top:0;mso-wrap-distance-right:9pt;mso-wrap-distance-bottom:0;mso-position-horizontal:absolute;mso-position-horizontal-relative:text;mso-position-vertical:absolute;mso-position-vertical-relative:text;mso-width-percent:0;mso-height-percent:0;mso-width-relative:margin;mso-height-relative:margin;v-text-anchor:middle" o:gfxdata="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" fillcolor="#4e95d9 [1631]" strokecolor="#030e13 [484]" strokeweight="1pt"/>
-            </w:pict>
-          </mc:Fallback>
-        </mc:AlternateContent>
-      </w:r>
-      <w:r>
-        <w:rPr>
-          <w:rFonts w:ascii="Times New Roman" w:hAnsi="Times New Roman" w:cs="Times New Roman"/>
-          <w:noProof/>
-        </w:rPr>
-        <mc:AlternateContent>
-          <mc:Choice Requires="wps">
-            <w:drawing>
-              <wp:anchor distT="0" distB="0" distL="114300" distR="114300" simplePos="0" relativeHeight="251661312" behindDoc="0" locked="0" layoutInCell="1" allowOverlap="1" wp14:anchorId="5AF509E4" wp14:editId="602010F5">
-                <wp:simplePos x="0" y="0"/>
-                <wp:positionH relativeFrom="column">
-                  <wp:posOffset>436674</wp:posOffset>
-                </wp:positionH>
-                <wp:positionV relativeFrom="paragraph">
-                  <wp:posOffset>912987</wp:posOffset>
-                </wp:positionV>
-                <wp:extent cx="5885750" cy="2029759"/>
-                <wp:effectExtent l="0" t="0" r="20320" b="27940"/>
-                <wp:wrapNone/>
-                <wp:docPr id="527209358" name="Rectangle 3"/>
-                <wp:cNvGraphicFramePr/>
-                <a:graphic xmlns:a="http://schemas.openxmlformats.org/drawingml/2006/main">
-                  <a:graphicData uri="http://schemas.microsoft.com/office/word/2010/wordprocessingShape">
-                    <wps:wsp>
-                      <wps:cNvSpPr/>
-                      <wps:spPr>
-                        <a:xfrm>
-                          <a:off x="0" y="0"/>
-                          <a:ext cx="5885750" cy="2029759"/>
-                        </a:xfrm>
-                        <a:prstGeom prst="rect">
-                          <a:avLst/>
-                        </a:prstGeom>
-                        <a:solidFill>
-                          <a:schemeClr val="tx2">
-                            <a:lumMod val="50000"/>
-                            <a:lumOff val="50000"/>
-                          </a:schemeClr>
-                        </a:solidFill>
-                        <a:effectLst>
-                          <a:softEdge rad="127000"/>
-                        </a:effectLst>
-                      </wps:spPr>
-                      <wps:style>
-                        <a:lnRef idx="2">
-                          <a:schemeClr val="accent1">
-                            <a:shade val="15000"/>
-                          </a:schemeClr>
-                        </a:lnRef>
-                        <a:fillRef idx="1">
-                          <a:schemeClr val="accent1"/>
-                        </a:fillRef>
-                        <a:effectRef idx="0">
-                          <a:schemeClr val="accent1"/>
-                        </a:effectRef>
-                        <a:fontRef idx="minor">
-                          <a:schemeClr val="lt1"/>
-                        </a:fontRef>
-                      </wps:style>
-                      <wps:bodyPr rot="0" spcFirstLastPara="0" vertOverflow="overflow" horzOverflow="overflow" vert="horz" wrap="square" lIns="91440" tIns="45720" rIns="91440" bIns="45720" numCol="1" spcCol="0" rtlCol="0" fromWordArt="0" anchor="ctr" anchorCtr="0" forceAA="0" compatLnSpc="1">
-                        <a:prstTxWarp prst="textNoShape">
-                          <a:avLst/>
-                        </a:prstTxWarp>
-                        <a:noAutofit/>
-                      </wps:bodyPr>
-                    </wps:wsp>
-                  </a:graphicData>
-                </a:graphic>
-                <wp14:sizeRelH relativeFrom="margin">
-                  <wp14:pctWidth>0</wp14:pctWidth>
-                </wp14:sizeRelH>
-                <wp14:sizeRelV relativeFrom="margin">
-                  <wp14:pctHeight>0</wp14:pctHeight>
-                </wp14:sizeRelV>
-              </wp:anchor>
-            </w:drawing>
-          </mc:Choice>
-          <mc:Fallback>
-            <w:pict>
-              <v:rect w14:anchorId="24C7201E" id="Rectangle 3" o:spid="_x0000_s1026" style="position:absolute;margin-left:34.4pt;margin-top:71.9pt;width:463.45pt;height:159.8pt;z-index:251661312;visibility:visible;mso-wrap-style:square;mso-width-percent:0;mso-height-percent:0;mso-wrap-distance-left:9pt;mso-wrap-distance-top:0;mso-wrap-distance-right:9pt;mso-wrap-distance-bottom:0;mso-position-horizontal:absolute;mso-position-horizontal-relative:text;mso-position-vertical:absolute;mso-position-vertical-relative:text;mso-width-percent:0;mso-height-percent:0;mso-width-relative:margin;mso-height-relative:margin;v-text-anchor:middle" o:gfxdata="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" fillcolor="#4e95d9 [1631]" strokecolor="#030e13 [484]" strokeweight="1pt"/>
+              <v:rect w14:anchorId="6841FE27" id="Rectangle 3" o:spid="_x0000_s1026" style="position:absolute;margin-left:107.35pt;margin-top:64.25pt;width:47.25pt;height:30.25pt;z-index:251665408;visibility:visible;mso-wrap-style:square;mso-width-percent:0;mso-height-percent:0;mso-wrap-distance-left:9pt;mso-wrap-distance-top:0;mso-wrap-distance-right:9pt;mso-wrap-distance-bottom:0;mso-position-horizontal:absolute;mso-position-horizontal-relative:text;mso-position-vertical:absolute;mso-position-vertical-relative:text;mso-width-percent:0;mso-height-percent:0;mso-width-relative:margin;mso-height-relative:margin;v-text-anchor:middle" o:gfxdata="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" fillcolor="#4e95d9 [1631]" strokecolor="#030e13 [484]" strokeweight="1pt"/>
             </w:pict>
           </mc:Fallback>
         </mc:AlternateContent>
@@ -3794,7 +3863,7 @@
           </mc:Choice>
           <mc:Fallback>
             <w:pict>
-              <v:rect w14:anchorId="58167D62" id="Rectangle 2" o:spid="_x0000_s1026" style="position:absolute;margin-left:38.95pt;margin-top:71.9pt;width:464.25pt;height:11pt;z-index:251660288;visibility:visible;mso-wrap-style:square;mso-width-percent:0;mso-height-percent:0;mso-wrap-distance-left:9pt;mso-wrap-distance-top:0;mso-wrap-distance-right:9pt;mso-wrap-distance-bottom:0;mso-position-horizontal:absolute;mso-position-horizontal-relative:text;mso-position-vertical:absolute;mso-position-vertical-relative:text;mso-width-percent:0;mso-height-percent:0;mso-width-relative:margin;mso-height-relative:margin;v-text-anchor:middle" o:gfxdata="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" filled="f" strokecolor="red" strokeweight="1pt"/>
+              <v:rect w14:anchorId="2D50F2B8" id="Rectangle 2" o:spid="_x0000_s1026" style="position:absolute;margin-left:38.95pt;margin-top:71.9pt;width:464.25pt;height:11pt;z-index:251660288;visibility:visible;mso-wrap-style:square;mso-width-percent:0;mso-height-percent:0;mso-wrap-distance-left:9pt;mso-wrap-distance-top:0;mso-wrap-distance-right:9pt;mso-wrap-distance-bottom:0;mso-position-horizontal:absolute;mso-position-horizontal-relative:text;mso-position-vertical:absolute;mso-position-vertical-relative:text;mso-width-percent:0;mso-height-percent:0;mso-width-relative:margin;mso-height-relative:margin;v-text-anchor:middle" o:gfxdata="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" filled="f" strokecolor="red" strokeweight="1pt"/>
             </w:pict>
           </mc:Fallback>
         </mc:AlternateContent>
@@ -3999,7 +4068,7 @@
           </mc:Choice>
           <mc:Fallback>
             <w:pict>
-              <v:rect w14:anchorId="29AA3F2E" id="Rectangle 2" o:spid="_x0000_s1026" style="position:absolute;margin-left:36pt;margin-top:91.2pt;width:464.25pt;height:11pt;z-index:251669504;visibility:visible;mso-wrap-style:square;mso-width-percent:0;mso-height-percent:0;mso-wrap-distance-left:9pt;mso-wrap-distance-top:0;mso-wrap-distance-right:9pt;mso-wrap-distance-bottom:0;mso-position-horizontal:absolute;mso-position-horizontal-relative:text;mso-position-vertical:absolute;mso-position-vertical-relative:text;mso-width-percent:0;mso-height-percent:0;mso-width-relative:margin;mso-height-relative:margin;v-text-anchor:middle" o:gfxdata="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" filled="f" strokecolor="red" strokeweight="1pt"/>
+              <v:rect w14:anchorId="449D7320" id="Rectangle 2" o:spid="_x0000_s1026" style="position:absolute;margin-left:36pt;margin-top:91.2pt;width:464.25pt;height:11pt;z-index:251669504;visibility:visible;mso-wrap-style:square;mso-width-percent:0;mso-height-percent:0;mso-wrap-distance-left:9pt;mso-wrap-distance-top:0;mso-wrap-distance-right:9pt;mso-wrap-distance-bottom:0;mso-position-horizontal:absolute;mso-position-horizontal-relative:text;mso-position-vertical:absolute;mso-position-vertical-relative:text;mso-width-percent:0;mso-height-percent:0;mso-width-relative:margin;mso-height-relative:margin;v-text-anchor:middle" o:gfxdata="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" filled="f" strokecolor="red" strokeweight="1pt"/>
             </w:pict>
           </mc:Fallback>
         </mc:AlternateContent>
@@ -4083,7 +4152,7 @@
           </mc:Choice>
           <mc:Fallback>
             <w:pict>
-              <v:rect w14:anchorId="085EB770" id="Rectangle 3" o:spid="_x0000_s1026" style="position:absolute;margin-left:71.35pt;margin-top:62.35pt;width:47.25pt;height:20.95pt;z-index:251667456;visibility:visible;mso-wrap-style:square;mso-width-percent:0;mso-height-percent:0;mso-wrap-distance-left:9pt;mso-wrap-distance-top:0;mso-wrap-distance-right:9pt;mso-wrap-distance-bottom:0;mso-position-horizontal:absolute;mso-position-horizontal-relative:text;mso-position-vertical:absolute;mso-position-vertical-relative:text;mso-width-percent:0;mso-height-percent:0;mso-width-relative:margin;mso-height-relative:margin;v-text-anchor:middle" o:gfxdata="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" fillcolor="#4e95d9 [1631]" strokecolor="#030e13 [484]" strokeweight="1pt"/>
+              <v:rect w14:anchorId="4BC5D658" id="Rectangle 3" o:spid="_x0000_s1026" style="position:absolute;margin-left:71.35pt;margin-top:62.35pt;width:47.25pt;height:20.95pt;z-index:251667456;visibility:visible;mso-wrap-style:square;mso-width-percent:0;mso-height-percent:0;mso-wrap-distance-left:9pt;mso-wrap-distance-top:0;mso-wrap-distance-right:9pt;mso-wrap-distance-bottom:0;mso-position-horizontal:absolute;mso-position-horizontal-relative:text;mso-position-vertical:absolute;mso-position-vertical-relative:text;mso-width-percent:0;mso-height-percent:0;mso-width-relative:margin;mso-height-relative:margin;v-text-anchor:middle" o:gfxdata="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" fillcolor="#4e95d9 [1631]" strokecolor="#030e13 [484]" strokeweight="1pt"/>
             </w:pict>
           </mc:Fallback>
         </mc:AlternateContent>
@@ -4148,6 +4217,7 @@
         <w:rPr>
           <w:rFonts w:ascii="Times New Roman" w:hAnsi="Times New Roman" w:cs="Times New Roman"/>
         </w:rPr>
+        <w:lastRenderedPageBreak/>
         <w:t xml:space="preserve">If needed, manually adjust work hours, </w:t>
       </w:r>
       <w:proofErr w:type="gramStart"/>
@@ -4182,7 +4252,6 @@
           <w:b/>
           <w:bCs/>
         </w:rPr>
-        <w:lastRenderedPageBreak/>
         <w:t>Processing Salaries:</w:t>
       </w:r>
       <w:r>
@@ -4263,7 +4332,572 @@
         <w:rPr>
           <w:rFonts w:ascii="Times New Roman" w:hAnsi="Times New Roman" w:cs="Times New Roman"/>
         </w:rPr>
-        <w:t xml:space="preserve"> section, where users can generate payroll reports for a specific pay period. Select the employee group, verify salary components, and finalize payroll. The system allows generating </w:t>
+        <w:t xml:space="preserve"> section, where users can generate payroll reports for a specific pay period. Select the employee group, verify salary components, and finalize payroll. </w:t>
+      </w:r>
+    </w:p>
+    <w:p>
+      <w:pPr>
+        <w:ind w:left="720"/>
+        <w:jc w:val="both"/>
+        <w:rPr>
+          <w:rFonts w:ascii="Times New Roman" w:hAnsi="Times New Roman" w:cs="Times New Roman"/>
+        </w:rPr>
+      </w:pPr>
+      <w:r>
+        <w:rPr>
+          <w:rFonts w:ascii="Times New Roman" w:hAnsi="Times New Roman" w:cs="Times New Roman"/>
+          <w:noProof/>
+        </w:rPr>
+        <mc:AlternateContent>
+          <mc:Choice Requires="wps">
+            <w:drawing>
+              <wp:anchor distT="0" distB="0" distL="114300" distR="114300" simplePos="0" relativeHeight="251681792" behindDoc="0" locked="0" layoutInCell="1" allowOverlap="1" wp14:anchorId="70E786C4" wp14:editId="0EC373AE">
+                <wp:simplePos x="0" y="0"/>
+                <wp:positionH relativeFrom="column">
+                  <wp:posOffset>445273</wp:posOffset>
+                </wp:positionH>
+                <wp:positionV relativeFrom="paragraph">
+                  <wp:posOffset>750128</wp:posOffset>
+                </wp:positionV>
+                <wp:extent cx="5895975" cy="139700"/>
+                <wp:effectExtent l="0" t="0" r="28575" b="12700"/>
+                <wp:wrapNone/>
+                <wp:docPr id="2106414499" name="Rectangle 2"/>
+                <wp:cNvGraphicFramePr/>
+                <a:graphic xmlns:a="http://schemas.openxmlformats.org/drawingml/2006/main">
+                  <a:graphicData uri="http://schemas.microsoft.com/office/word/2010/wordprocessingShape">
+                    <wps:wsp>
+                      <wps:cNvSpPr/>
+                      <wps:spPr>
+                        <a:xfrm>
+                          <a:off x="0" y="0"/>
+                          <a:ext cx="5895975" cy="139700"/>
+                        </a:xfrm>
+                        <a:prstGeom prst="rect">
+                          <a:avLst/>
+                        </a:prstGeom>
+                        <a:noFill/>
+                        <a:ln>
+                          <a:solidFill>
+                            <a:srgbClr val="FF0000"/>
+                          </a:solidFill>
+                        </a:ln>
+                      </wps:spPr>
+                      <wps:style>
+                        <a:lnRef idx="2">
+                          <a:schemeClr val="accent1">
+                            <a:shade val="15000"/>
+                          </a:schemeClr>
+                        </a:lnRef>
+                        <a:fillRef idx="1">
+                          <a:schemeClr val="accent1"/>
+                        </a:fillRef>
+                        <a:effectRef idx="0">
+                          <a:schemeClr val="accent1"/>
+                        </a:effectRef>
+                        <a:fontRef idx="minor">
+                          <a:schemeClr val="lt1"/>
+                        </a:fontRef>
+                      </wps:style>
+                      <wps:bodyPr rot="0" spcFirstLastPara="0" vertOverflow="overflow" horzOverflow="overflow" vert="horz" wrap="square" lIns="91440" tIns="45720" rIns="91440" bIns="45720" numCol="1" spcCol="0" rtlCol="0" fromWordArt="0" anchor="ctr" anchorCtr="0" forceAA="0" compatLnSpc="1">
+                        <a:prstTxWarp prst="textNoShape">
+                          <a:avLst/>
+                        </a:prstTxWarp>
+                        <a:noAutofit/>
+                      </wps:bodyPr>
+                    </wps:wsp>
+                  </a:graphicData>
+                </a:graphic>
+                <wp14:sizeRelH relativeFrom="margin">
+                  <wp14:pctWidth>0</wp14:pctWidth>
+                </wp14:sizeRelH>
+                <wp14:sizeRelV relativeFrom="margin">
+                  <wp14:pctHeight>0</wp14:pctHeight>
+                </wp14:sizeRelV>
+              </wp:anchor>
+            </w:drawing>
+          </mc:Choice>
+          <mc:Fallback>
+            <w:pict>
+              <v:rect w14:anchorId="0528F701" id="Rectangle 2" o:spid="_x0000_s1026" style="position:absolute;margin-left:35.05pt;margin-top:59.05pt;width:464.25pt;height:11pt;z-index:251681792;visibility:visible;mso-wrap-style:square;mso-width-percent:0;mso-height-percent:0;mso-wrap-distance-left:9pt;mso-wrap-distance-top:0;mso-wrap-distance-right:9pt;mso-wrap-distance-bottom:0;mso-position-horizontal:absolute;mso-position-horizontal-relative:text;mso-position-vertical:absolute;mso-position-vertical-relative:text;mso-width-percent:0;mso-height-percent:0;mso-width-relative:margin;mso-height-relative:margin;v-text-anchor:middle" o:gfxdata="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" filled="f" strokecolor="red" strokeweight="1pt"/>
+            </w:pict>
+          </mc:Fallback>
+        </mc:AlternateContent>
+      </w:r>
+      <w:r>
+        <w:rPr>
+          <w:rFonts w:ascii="Times New Roman" w:hAnsi="Times New Roman" w:cs="Times New Roman"/>
+          <w:noProof/>
+        </w:rPr>
+        <mc:AlternateContent>
+          <mc:Choice Requires="wps">
+            <w:drawing>
+              <wp:anchor distT="0" distB="0" distL="114300" distR="114300" simplePos="0" relativeHeight="251679744" behindDoc="0" locked="0" layoutInCell="1" allowOverlap="1" wp14:anchorId="2585318D" wp14:editId="290259CB">
+                <wp:simplePos x="0" y="0"/>
+                <wp:positionH relativeFrom="column">
+                  <wp:posOffset>5434717</wp:posOffset>
+                </wp:positionH>
+                <wp:positionV relativeFrom="paragraph">
+                  <wp:posOffset>518988</wp:posOffset>
+                </wp:positionV>
+                <wp:extent cx="838862" cy="2564296"/>
+                <wp:effectExtent l="0" t="0" r="18415" b="26670"/>
+                <wp:wrapNone/>
+                <wp:docPr id="1554981751" name="Rectangle 3"/>
+                <wp:cNvGraphicFramePr/>
+                <a:graphic xmlns:a="http://schemas.openxmlformats.org/drawingml/2006/main">
+                  <a:graphicData uri="http://schemas.microsoft.com/office/word/2010/wordprocessingShape">
+                    <wps:wsp>
+                      <wps:cNvSpPr/>
+                      <wps:spPr>
+                        <a:xfrm>
+                          <a:off x="0" y="0"/>
+                          <a:ext cx="838862" cy="2564296"/>
+                        </a:xfrm>
+                        <a:prstGeom prst="rect">
+                          <a:avLst/>
+                        </a:prstGeom>
+                        <a:solidFill>
+                          <a:schemeClr val="tx2">
+                            <a:lumMod val="50000"/>
+                            <a:lumOff val="50000"/>
+                          </a:schemeClr>
+                        </a:solidFill>
+                        <a:effectLst>
+                          <a:softEdge rad="127000"/>
+                        </a:effectLst>
+                      </wps:spPr>
+                      <wps:style>
+                        <a:lnRef idx="2">
+                          <a:schemeClr val="accent1">
+                            <a:shade val="15000"/>
+                          </a:schemeClr>
+                        </a:lnRef>
+                        <a:fillRef idx="1">
+                          <a:schemeClr val="accent1"/>
+                        </a:fillRef>
+                        <a:effectRef idx="0">
+                          <a:schemeClr val="accent1"/>
+                        </a:effectRef>
+                        <a:fontRef idx="minor">
+                          <a:schemeClr val="lt1"/>
+                        </a:fontRef>
+                      </wps:style>
+                      <wps:bodyPr rot="0" spcFirstLastPara="0" vertOverflow="overflow" horzOverflow="overflow" vert="horz" wrap="square" lIns="91440" tIns="45720" rIns="91440" bIns="45720" numCol="1" spcCol="0" rtlCol="0" fromWordArt="0" anchor="ctr" anchorCtr="0" forceAA="0" compatLnSpc="1">
+                        <a:prstTxWarp prst="textNoShape">
+                          <a:avLst/>
+                        </a:prstTxWarp>
+                        <a:noAutofit/>
+                      </wps:bodyPr>
+                    </wps:wsp>
+                  </a:graphicData>
+                </a:graphic>
+                <wp14:sizeRelH relativeFrom="margin">
+                  <wp14:pctWidth>0</wp14:pctWidth>
+                </wp14:sizeRelH>
+                <wp14:sizeRelV relativeFrom="margin">
+                  <wp14:pctHeight>0</wp14:pctHeight>
+                </wp14:sizeRelV>
+              </wp:anchor>
+            </w:drawing>
+          </mc:Choice>
+          <mc:Fallback>
+            <w:pict>
+              <v:rect w14:anchorId="4475F425" id="Rectangle 3" o:spid="_x0000_s1026" style="position:absolute;margin-left:427.95pt;margin-top:40.85pt;width:66.05pt;height:201.9pt;z-index:251679744;visibility:visible;mso-wrap-style:square;mso-width-percent:0;mso-height-percent:0;mso-wrap-distance-left:9pt;mso-wrap-distance-top:0;mso-wrap-distance-right:9pt;mso-wrap-distance-bottom:0;mso-position-horizontal:absolute;mso-position-horizontal-relative:text;mso-position-vertical:absolute;mso-position-vertical-relative:text;mso-width-percent:0;mso-height-percent:0;mso-width-relative:margin;mso-height-relative:margin;v-text-anchor:middle" o:gfxdata="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" fillcolor="#4e95d9 [1631]" strokecolor="#030e13 [484]" strokeweight="1pt"/>
+            </w:pict>
+          </mc:Fallback>
+        </mc:AlternateContent>
+      </w:r>
+      <w:r>
+        <w:rPr>
+          <w:rFonts w:ascii="Times New Roman" w:hAnsi="Times New Roman" w:cs="Times New Roman"/>
+          <w:noProof/>
+        </w:rPr>
+        <mc:AlternateContent>
+          <mc:Choice Requires="wps">
+            <w:drawing>
+              <wp:anchor distT="0" distB="0" distL="114300" distR="114300" simplePos="0" relativeHeight="251677696" behindDoc="0" locked="0" layoutInCell="1" allowOverlap="1" wp14:anchorId="509F36D4" wp14:editId="2CEC1CE2">
+                <wp:simplePos x="0" y="0"/>
+                <wp:positionH relativeFrom="column">
+                  <wp:posOffset>3713259</wp:posOffset>
+                </wp:positionH>
+                <wp:positionV relativeFrom="paragraph">
+                  <wp:posOffset>511589</wp:posOffset>
+                </wp:positionV>
+                <wp:extent cx="556260" cy="2564296"/>
+                <wp:effectExtent l="0" t="0" r="15240" b="26670"/>
+                <wp:wrapNone/>
+                <wp:docPr id="792393551" name="Rectangle 3"/>
+                <wp:cNvGraphicFramePr/>
+                <a:graphic xmlns:a="http://schemas.openxmlformats.org/drawingml/2006/main">
+                  <a:graphicData uri="http://schemas.microsoft.com/office/word/2010/wordprocessingShape">
+                    <wps:wsp>
+                      <wps:cNvSpPr/>
+                      <wps:spPr>
+                        <a:xfrm>
+                          <a:off x="0" y="0"/>
+                          <a:ext cx="556260" cy="2564296"/>
+                        </a:xfrm>
+                        <a:prstGeom prst="rect">
+                          <a:avLst/>
+                        </a:prstGeom>
+                        <a:solidFill>
+                          <a:schemeClr val="tx2">
+                            <a:lumMod val="50000"/>
+                            <a:lumOff val="50000"/>
+                          </a:schemeClr>
+                        </a:solidFill>
+                        <a:effectLst>
+                          <a:softEdge rad="127000"/>
+                        </a:effectLst>
+                      </wps:spPr>
+                      <wps:style>
+                        <a:lnRef idx="2">
+                          <a:schemeClr val="accent1">
+                            <a:shade val="15000"/>
+                          </a:schemeClr>
+                        </a:lnRef>
+                        <a:fillRef idx="1">
+                          <a:schemeClr val="accent1"/>
+                        </a:fillRef>
+                        <a:effectRef idx="0">
+                          <a:schemeClr val="accent1"/>
+                        </a:effectRef>
+                        <a:fontRef idx="minor">
+                          <a:schemeClr val="lt1"/>
+                        </a:fontRef>
+                      </wps:style>
+                      <wps:bodyPr rot="0" spcFirstLastPara="0" vertOverflow="overflow" horzOverflow="overflow" vert="horz" wrap="square" lIns="91440" tIns="45720" rIns="91440" bIns="45720" numCol="1" spcCol="0" rtlCol="0" fromWordArt="0" anchor="ctr" anchorCtr="0" forceAA="0" compatLnSpc="1">
+                        <a:prstTxWarp prst="textNoShape">
+                          <a:avLst/>
+                        </a:prstTxWarp>
+                        <a:noAutofit/>
+                      </wps:bodyPr>
+                    </wps:wsp>
+                  </a:graphicData>
+                </a:graphic>
+                <wp14:sizeRelH relativeFrom="margin">
+                  <wp14:pctWidth>0</wp14:pctWidth>
+                </wp14:sizeRelH>
+                <wp14:sizeRelV relativeFrom="margin">
+                  <wp14:pctHeight>0</wp14:pctHeight>
+                </wp14:sizeRelV>
+              </wp:anchor>
+            </w:drawing>
+          </mc:Choice>
+          <mc:Fallback>
+            <w:pict>
+              <v:rect w14:anchorId="455A2C68" id="Rectangle 3" o:spid="_x0000_s1026" style="position:absolute;margin-left:292.4pt;margin-top:40.3pt;width:43.8pt;height:201.9pt;z-index:251677696;visibility:visible;mso-wrap-style:square;mso-width-percent:0;mso-height-percent:0;mso-wrap-distance-left:9pt;mso-wrap-distance-top:0;mso-wrap-distance-right:9pt;mso-wrap-distance-bottom:0;mso-position-horizontal:absolute;mso-position-horizontal-relative:text;mso-position-vertical:absolute;mso-position-vertical-relative:text;mso-width-percent:0;mso-height-percent:0;mso-width-relative:margin;mso-height-relative:margin;v-text-anchor:middle" o:gfxdata="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" fillcolor="#4e95d9 [1631]" strokecolor="#030e13 [484]" strokeweight="1pt"/>
+            </w:pict>
+          </mc:Fallback>
+        </mc:AlternateContent>
+      </w:r>
+      <w:r>
+        <w:rPr>
+          <w:rFonts w:ascii="Times New Roman" w:hAnsi="Times New Roman" w:cs="Times New Roman"/>
+          <w:noProof/>
+        </w:rPr>
+        <mc:AlternateContent>
+          <mc:Choice Requires="wps">
+            <w:drawing>
+              <wp:anchor distT="0" distB="0" distL="114300" distR="114300" simplePos="0" relativeHeight="251675648" behindDoc="0" locked="0" layoutInCell="1" allowOverlap="1" wp14:anchorId="29347536" wp14:editId="23F7431A">
+                <wp:simplePos x="0" y="0"/>
+                <wp:positionH relativeFrom="column">
+                  <wp:posOffset>3041374</wp:posOffset>
+                </wp:positionH>
+                <wp:positionV relativeFrom="paragraph">
+                  <wp:posOffset>511589</wp:posOffset>
+                </wp:positionV>
+                <wp:extent cx="556260" cy="2564296"/>
+                <wp:effectExtent l="0" t="0" r="15240" b="26670"/>
+                <wp:wrapNone/>
+                <wp:docPr id="1936464217" name="Rectangle 3"/>
+                <wp:cNvGraphicFramePr/>
+                <a:graphic xmlns:a="http://schemas.openxmlformats.org/drawingml/2006/main">
+                  <a:graphicData uri="http://schemas.microsoft.com/office/word/2010/wordprocessingShape">
+                    <wps:wsp>
+                      <wps:cNvSpPr/>
+                      <wps:spPr>
+                        <a:xfrm>
+                          <a:off x="0" y="0"/>
+                          <a:ext cx="556260" cy="2564296"/>
+                        </a:xfrm>
+                        <a:prstGeom prst="rect">
+                          <a:avLst/>
+                        </a:prstGeom>
+                        <a:solidFill>
+                          <a:schemeClr val="tx2">
+                            <a:lumMod val="50000"/>
+                            <a:lumOff val="50000"/>
+                          </a:schemeClr>
+                        </a:solidFill>
+                        <a:effectLst>
+                          <a:softEdge rad="127000"/>
+                        </a:effectLst>
+                      </wps:spPr>
+                      <wps:style>
+                        <a:lnRef idx="2">
+                          <a:schemeClr val="accent1">
+                            <a:shade val="15000"/>
+                          </a:schemeClr>
+                        </a:lnRef>
+                        <a:fillRef idx="1">
+                          <a:schemeClr val="accent1"/>
+                        </a:fillRef>
+                        <a:effectRef idx="0">
+                          <a:schemeClr val="accent1"/>
+                        </a:effectRef>
+                        <a:fontRef idx="minor">
+                          <a:schemeClr val="lt1"/>
+                        </a:fontRef>
+                      </wps:style>
+                      <wps:bodyPr rot="0" spcFirstLastPara="0" vertOverflow="overflow" horzOverflow="overflow" vert="horz" wrap="square" lIns="91440" tIns="45720" rIns="91440" bIns="45720" numCol="1" spcCol="0" rtlCol="0" fromWordArt="0" anchor="ctr" anchorCtr="0" forceAA="0" compatLnSpc="1">
+                        <a:prstTxWarp prst="textNoShape">
+                          <a:avLst/>
+                        </a:prstTxWarp>
+                        <a:noAutofit/>
+                      </wps:bodyPr>
+                    </wps:wsp>
+                  </a:graphicData>
+                </a:graphic>
+                <wp14:sizeRelH relativeFrom="margin">
+                  <wp14:pctWidth>0</wp14:pctWidth>
+                </wp14:sizeRelH>
+                <wp14:sizeRelV relativeFrom="margin">
+                  <wp14:pctHeight>0</wp14:pctHeight>
+                </wp14:sizeRelV>
+              </wp:anchor>
+            </w:drawing>
+          </mc:Choice>
+          <mc:Fallback>
+            <w:pict>
+              <v:rect w14:anchorId="67F3F9AC" id="Rectangle 3" o:spid="_x0000_s1026" style="position:absolute;margin-left:239.5pt;margin-top:40.3pt;width:43.8pt;height:201.9pt;z-index:251675648;visibility:visible;mso-wrap-style:square;mso-width-percent:0;mso-height-percent:0;mso-wrap-distance-left:9pt;mso-wrap-distance-top:0;mso-wrap-distance-right:9pt;mso-wrap-distance-bottom:0;mso-position-horizontal:absolute;mso-position-horizontal-relative:text;mso-position-vertical:absolute;mso-position-vertical-relative:text;mso-width-percent:0;mso-height-percent:0;mso-width-relative:margin;mso-height-relative:margin;v-text-anchor:middle" o:gfxdata="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" fillcolor="#4e95d9 [1631]" strokecolor="#030e13 [484]" strokeweight="1pt"/>
+            </w:pict>
+          </mc:Fallback>
+        </mc:AlternateContent>
+      </w:r>
+      <w:r>
+        <w:rPr>
+          <w:rFonts w:ascii="Times New Roman" w:hAnsi="Times New Roman" w:cs="Times New Roman"/>
+          <w:noProof/>
+        </w:rPr>
+        <mc:AlternateContent>
+          <mc:Choice Requires="wps">
+            <w:drawing>
+              <wp:anchor distT="0" distB="0" distL="114300" distR="114300" simplePos="0" relativeHeight="251673600" behindDoc="0" locked="0" layoutInCell="1" allowOverlap="1" wp14:anchorId="646A7E4F" wp14:editId="2FBE55BB">
+                <wp:simplePos x="0" y="0"/>
+                <wp:positionH relativeFrom="column">
+                  <wp:posOffset>1355697</wp:posOffset>
+                </wp:positionH>
+                <wp:positionV relativeFrom="paragraph">
+                  <wp:posOffset>507061</wp:posOffset>
+                </wp:positionV>
+                <wp:extent cx="556260" cy="2564296"/>
+                <wp:effectExtent l="0" t="0" r="15240" b="26670"/>
+                <wp:wrapNone/>
+                <wp:docPr id="1891666201" name="Rectangle 3"/>
+                <wp:cNvGraphicFramePr/>
+                <a:graphic xmlns:a="http://schemas.openxmlformats.org/drawingml/2006/main">
+                  <a:graphicData uri="http://schemas.microsoft.com/office/word/2010/wordprocessingShape">
+                    <wps:wsp>
+                      <wps:cNvSpPr/>
+                      <wps:spPr>
+                        <a:xfrm>
+                          <a:off x="0" y="0"/>
+                          <a:ext cx="556260" cy="2564296"/>
+                        </a:xfrm>
+                        <a:prstGeom prst="rect">
+                          <a:avLst/>
+                        </a:prstGeom>
+                        <a:solidFill>
+                          <a:schemeClr val="tx2">
+                            <a:lumMod val="50000"/>
+                            <a:lumOff val="50000"/>
+                          </a:schemeClr>
+                        </a:solidFill>
+                        <a:effectLst>
+                          <a:softEdge rad="127000"/>
+                        </a:effectLst>
+                      </wps:spPr>
+                      <wps:style>
+                        <a:lnRef idx="2">
+                          <a:schemeClr val="accent1">
+                            <a:shade val="15000"/>
+                          </a:schemeClr>
+                        </a:lnRef>
+                        <a:fillRef idx="1">
+                          <a:schemeClr val="accent1"/>
+                        </a:fillRef>
+                        <a:effectRef idx="0">
+                          <a:schemeClr val="accent1"/>
+                        </a:effectRef>
+                        <a:fontRef idx="minor">
+                          <a:schemeClr val="lt1"/>
+                        </a:fontRef>
+                      </wps:style>
+                      <wps:bodyPr rot="0" spcFirstLastPara="0" vertOverflow="overflow" horzOverflow="overflow" vert="horz" wrap="square" lIns="91440" tIns="45720" rIns="91440" bIns="45720" numCol="1" spcCol="0" rtlCol="0" fromWordArt="0" anchor="ctr" anchorCtr="0" forceAA="0" compatLnSpc="1">
+                        <a:prstTxWarp prst="textNoShape">
+                          <a:avLst/>
+                        </a:prstTxWarp>
+                        <a:noAutofit/>
+                      </wps:bodyPr>
+                    </wps:wsp>
+                  </a:graphicData>
+                </a:graphic>
+                <wp14:sizeRelH relativeFrom="margin">
+                  <wp14:pctWidth>0</wp14:pctWidth>
+                </wp14:sizeRelH>
+                <wp14:sizeRelV relativeFrom="margin">
+                  <wp14:pctHeight>0</wp14:pctHeight>
+                </wp14:sizeRelV>
+              </wp:anchor>
+            </w:drawing>
+          </mc:Choice>
+          <mc:Fallback>
+            <w:pict>
+              <v:rect w14:anchorId="29CEE911" id="Rectangle 3" o:spid="_x0000_s1026" style="position:absolute;margin-left:106.75pt;margin-top:39.95pt;width:43.8pt;height:201.9pt;z-index:251673600;visibility:visible;mso-wrap-style:square;mso-width-percent:0;mso-height-percent:0;mso-wrap-distance-left:9pt;mso-wrap-distance-top:0;mso-wrap-distance-right:9pt;mso-wrap-distance-bottom:0;mso-position-horizontal:absolute;mso-position-horizontal-relative:text;mso-position-vertical:absolute;mso-position-vertical-relative:text;mso-width-percent:0;mso-height-percent:0;mso-width-relative:margin;mso-height-relative:margin;v-text-anchor:middle" o:gfxdata="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" fillcolor="#4e95d9 [1631]" strokecolor="#030e13 [484]" strokeweight="1pt"/>
+            </w:pict>
+          </mc:Fallback>
+        </mc:AlternateContent>
+      </w:r>
+      <w:r>
+        <w:rPr>
+          <w:rFonts w:ascii="Times New Roman" w:hAnsi="Times New Roman" w:cs="Times New Roman"/>
+          <w:noProof/>
+        </w:rPr>
+        <mc:AlternateContent>
+          <mc:Choice Requires="wps">
+            <w:drawing>
+              <wp:anchor distT="0" distB="0" distL="114300" distR="114300" simplePos="0" relativeHeight="251671552" behindDoc="0" locked="0" layoutInCell="1" allowOverlap="1" wp14:anchorId="2A573060" wp14:editId="445023F6">
+                <wp:simplePos x="0" y="0"/>
+                <wp:positionH relativeFrom="column">
+                  <wp:posOffset>699715</wp:posOffset>
+                </wp:positionH>
+                <wp:positionV relativeFrom="paragraph">
+                  <wp:posOffset>507060</wp:posOffset>
+                </wp:positionV>
+                <wp:extent cx="556260" cy="2552369"/>
+                <wp:effectExtent l="0" t="0" r="15240" b="19685"/>
+                <wp:wrapNone/>
+                <wp:docPr id="19864547" name="Rectangle 3"/>
+                <wp:cNvGraphicFramePr/>
+                <a:graphic xmlns:a="http://schemas.openxmlformats.org/drawingml/2006/main">
+                  <a:graphicData uri="http://schemas.microsoft.com/office/word/2010/wordprocessingShape">
+                    <wps:wsp>
+                      <wps:cNvSpPr/>
+                      <wps:spPr>
+                        <a:xfrm>
+                          <a:off x="0" y="0"/>
+                          <a:ext cx="556260" cy="2552369"/>
+                        </a:xfrm>
+                        <a:prstGeom prst="rect">
+                          <a:avLst/>
+                        </a:prstGeom>
+                        <a:solidFill>
+                          <a:schemeClr val="tx2">
+                            <a:lumMod val="50000"/>
+                            <a:lumOff val="50000"/>
+                          </a:schemeClr>
+                        </a:solidFill>
+                        <a:effectLst>
+                          <a:softEdge rad="127000"/>
+                        </a:effectLst>
+                      </wps:spPr>
+                      <wps:style>
+                        <a:lnRef idx="2">
+                          <a:schemeClr val="accent1">
+                            <a:shade val="15000"/>
+                          </a:schemeClr>
+                        </a:lnRef>
+                        <a:fillRef idx="1">
+                          <a:schemeClr val="accent1"/>
+                        </a:fillRef>
+                        <a:effectRef idx="0">
+                          <a:schemeClr val="accent1"/>
+                        </a:effectRef>
+                        <a:fontRef idx="minor">
+                          <a:schemeClr val="lt1"/>
+                        </a:fontRef>
+                      </wps:style>
+                      <wps:bodyPr rot="0" spcFirstLastPara="0" vertOverflow="overflow" horzOverflow="overflow" vert="horz" wrap="square" lIns="91440" tIns="45720" rIns="91440" bIns="45720" numCol="1" spcCol="0" rtlCol="0" fromWordArt="0" anchor="ctr" anchorCtr="0" forceAA="0" compatLnSpc="1">
+                        <a:prstTxWarp prst="textNoShape">
+                          <a:avLst/>
+                        </a:prstTxWarp>
+                        <a:noAutofit/>
+                      </wps:bodyPr>
+                    </wps:wsp>
+                  </a:graphicData>
+                </a:graphic>
+                <wp14:sizeRelH relativeFrom="margin">
+                  <wp14:pctWidth>0</wp14:pctWidth>
+                </wp14:sizeRelH>
+                <wp14:sizeRelV relativeFrom="margin">
+                  <wp14:pctHeight>0</wp14:pctHeight>
+                </wp14:sizeRelV>
+              </wp:anchor>
+            </w:drawing>
+          </mc:Choice>
+          <mc:Fallback>
+            <w:pict>
+              <v:rect w14:anchorId="4F53093E" id="Rectangle 3" o:spid="_x0000_s1026" style="position:absolute;margin-left:55.1pt;margin-top:39.95pt;width:43.8pt;height:200.95pt;z-index:251671552;visibility:visible;mso-wrap-style:square;mso-width-percent:0;mso-height-percent:0;mso-wrap-distance-left:9pt;mso-wrap-distance-top:0;mso-wrap-distance-right:9pt;mso-wrap-distance-bottom:0;mso-position-horizontal:absolute;mso-position-horizontal-relative:text;mso-position-vertical:absolute;mso-position-vertical-relative:text;mso-width-percent:0;mso-height-percent:0;mso-width-relative:margin;mso-height-relative:margin;v-text-anchor:middle" o:gfxdata="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" fillcolor="#4e95d9 [1631]" strokecolor="#030e13 [484]" strokeweight="1pt"/>
+            </w:pict>
+          </mc:Fallback>
+        </mc:AlternateContent>
+      </w:r>
+      <w:r>
+        <w:rPr>
+          <w:rFonts w:ascii="Times New Roman" w:hAnsi="Times New Roman" w:cs="Times New Roman"/>
+        </w:rPr>
+        <w:drawing>
+          <wp:inline distT="0" distB="0" distL="0" distR="0" wp14:anchorId="557B1FDE" wp14:editId="24F85E97">
+            <wp:extent cx="5943600" cy="2954020"/>
+            <wp:effectExtent l="0" t="0" r="0" b="0"/>
+            <wp:docPr id="1458820384" name="Picture 1"/>
+            <wp:cNvGraphicFramePr>
+              <a:graphicFrameLocks xmlns:a="http://schemas.openxmlformats.org/drawingml/2006/main" noChangeAspect="1"/>
+            </wp:cNvGraphicFramePr>
+            <a:graphic xmlns:a="http://schemas.openxmlformats.org/drawingml/2006/main">
+              <a:graphicData uri="http://schemas.openxmlformats.org/drawingml/2006/picture">
+                <pic:pic xmlns:pic="http://schemas.openxmlformats.org/drawingml/2006/picture">
+                  <pic:nvPicPr>
+                    <pic:cNvPr id="1458820384" name=""/>
+                    <pic:cNvPicPr/>
+                  </pic:nvPicPr>
+                  <pic:blipFill>
+                    <a:blip r:embed="rId11"/>
+                    <a:stretch>
+                      <a:fillRect/>
+                    </a:stretch>
+                  </pic:blipFill>
+                  <pic:spPr>
+                    <a:xfrm>
+                      <a:off x="0" y="0"/>
+                      <a:ext cx="5943600" cy="2954020"/>
+                    </a:xfrm>
+                    <a:prstGeom prst="rect">
+                      <a:avLst/>
+                    </a:prstGeom>
+                  </pic:spPr>
+                </pic:pic>
+              </a:graphicData>
+            </a:graphic>
+          </wp:inline>
+        </w:drawing>
+      </w:r>
+    </w:p>
+    <w:p>
+      <w:pPr>
+        <w:ind w:left="720"/>
+        <w:jc w:val="both"/>
+        <w:rPr>
+          <w:rFonts w:ascii="Times New Roman" w:hAnsi="Times New Roman" w:cs="Times New Roman"/>
+        </w:rPr>
+      </w:pPr>
+      <w:r>
+        <w:rPr>
+          <w:rFonts w:ascii="Times New Roman" w:hAnsi="Times New Roman" w:cs="Times New Roman"/>
+        </w:rPr>
+        <w:t xml:space="preserve">The system allows generating </w:t>
       </w:r>
       <w:proofErr w:type="spellStart"/>
       <w:r>
@@ -4292,6 +4926,308 @@
           <w:rFonts w:ascii="Times New Roman" w:hAnsi="Times New Roman" w:cs="Times New Roman"/>
         </w:rPr>
         <w:t>.</w:t>
+      </w:r>
+    </w:p>
+    <w:p>
+      <w:pPr>
+        <w:ind w:left="720"/>
+        <w:jc w:val="both"/>
+        <w:rPr>
+          <w:rFonts w:ascii="Times New Roman" w:hAnsi="Times New Roman" w:cs="Times New Roman"/>
+        </w:rPr>
+      </w:pPr>
+      <w:r>
+        <w:rPr>
+          <w:rFonts w:ascii="Times New Roman" w:hAnsi="Times New Roman" w:cs="Times New Roman"/>
+          <w:noProof/>
+        </w:rPr>
+        <w:lastRenderedPageBreak/>
+        <mc:AlternateContent>
+          <mc:Choice Requires="wps">
+            <w:drawing>
+              <wp:anchor distT="0" distB="0" distL="114300" distR="114300" simplePos="0" relativeHeight="251687936" behindDoc="0" locked="0" layoutInCell="1" allowOverlap="1" wp14:anchorId="7EFEC1A5" wp14:editId="7BEA3AA6">
+                <wp:simplePos x="0" y="0"/>
+                <wp:positionH relativeFrom="column">
+                  <wp:posOffset>1192696</wp:posOffset>
+                </wp:positionH>
+                <wp:positionV relativeFrom="paragraph">
+                  <wp:posOffset>783202</wp:posOffset>
+                </wp:positionV>
+                <wp:extent cx="759101" cy="2162755"/>
+                <wp:effectExtent l="0" t="0" r="22225" b="28575"/>
+                <wp:wrapNone/>
+                <wp:docPr id="1125347987" name="Rectangle 3"/>
+                <wp:cNvGraphicFramePr/>
+                <a:graphic xmlns:a="http://schemas.openxmlformats.org/drawingml/2006/main">
+                  <a:graphicData uri="http://schemas.microsoft.com/office/word/2010/wordprocessingShape">
+                    <wps:wsp>
+                      <wps:cNvSpPr/>
+                      <wps:spPr>
+                        <a:xfrm>
+                          <a:off x="0" y="0"/>
+                          <a:ext cx="759101" cy="2162755"/>
+                        </a:xfrm>
+                        <a:prstGeom prst="rect">
+                          <a:avLst/>
+                        </a:prstGeom>
+                        <a:solidFill>
+                          <a:schemeClr val="tx2">
+                            <a:lumMod val="50000"/>
+                            <a:lumOff val="50000"/>
+                          </a:schemeClr>
+                        </a:solidFill>
+                        <a:effectLst>
+                          <a:softEdge rad="127000"/>
+                        </a:effectLst>
+                      </wps:spPr>
+                      <wps:style>
+                        <a:lnRef idx="2">
+                          <a:schemeClr val="accent1">
+                            <a:shade val="15000"/>
+                          </a:schemeClr>
+                        </a:lnRef>
+                        <a:fillRef idx="1">
+                          <a:schemeClr val="accent1"/>
+                        </a:fillRef>
+                        <a:effectRef idx="0">
+                          <a:schemeClr val="accent1"/>
+                        </a:effectRef>
+                        <a:fontRef idx="minor">
+                          <a:schemeClr val="lt1"/>
+                        </a:fontRef>
+                      </wps:style>
+                      <wps:bodyPr rot="0" spcFirstLastPara="0" vertOverflow="overflow" horzOverflow="overflow" vert="horz" wrap="square" lIns="91440" tIns="45720" rIns="91440" bIns="45720" numCol="1" spcCol="0" rtlCol="0" fromWordArt="0" anchor="ctr" anchorCtr="0" forceAA="0" compatLnSpc="1">
+                        <a:prstTxWarp prst="textNoShape">
+                          <a:avLst/>
+                        </a:prstTxWarp>
+                        <a:noAutofit/>
+                      </wps:bodyPr>
+                    </wps:wsp>
+                  </a:graphicData>
+                </a:graphic>
+                <wp14:sizeRelH relativeFrom="margin">
+                  <wp14:pctWidth>0</wp14:pctWidth>
+                </wp14:sizeRelH>
+                <wp14:sizeRelV relativeFrom="margin">
+                  <wp14:pctHeight>0</wp14:pctHeight>
+                </wp14:sizeRelV>
+              </wp:anchor>
+            </w:drawing>
+          </mc:Choice>
+          <mc:Fallback>
+            <w:pict>
+              <v:rect w14:anchorId="14281D02" id="Rectangle 3" o:spid="_x0000_s1026" style="position:absolute;margin-left:93.9pt;margin-top:61.65pt;width:59.75pt;height:170.3pt;z-index:251687936;visibility:visible;mso-wrap-style:square;mso-width-percent:0;mso-height-percent:0;mso-wrap-distance-left:9pt;mso-wrap-distance-top:0;mso-wrap-distance-right:9pt;mso-wrap-distance-bottom:0;mso-position-horizontal:absolute;mso-position-horizontal-relative:text;mso-position-vertical:absolute;mso-position-vertical-relative:text;mso-width-percent:0;mso-height-percent:0;mso-width-relative:margin;mso-height-relative:margin;v-text-anchor:middle" o:gfxdata="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" fillcolor="#4e95d9 [1631]" strokecolor="#030e13 [484]" strokeweight="1pt"/>
+            </w:pict>
+          </mc:Fallback>
+        </mc:AlternateContent>
+      </w:r>
+      <w:r>
+        <w:rPr>
+          <w:rFonts w:ascii="Times New Roman" w:hAnsi="Times New Roman" w:cs="Times New Roman"/>
+          <w:noProof/>
+        </w:rPr>
+        <mc:AlternateContent>
+          <mc:Choice Requires="wps">
+            <w:drawing>
+              <wp:anchor distT="0" distB="0" distL="114300" distR="114300" simplePos="0" relativeHeight="251685888" behindDoc="0" locked="0" layoutInCell="1" allowOverlap="1" wp14:anchorId="5E77A90C" wp14:editId="49F5433F">
+                <wp:simplePos x="0" y="0"/>
+                <wp:positionH relativeFrom="column">
+                  <wp:posOffset>3041374</wp:posOffset>
+                </wp:positionH>
+                <wp:positionV relativeFrom="paragraph">
+                  <wp:posOffset>1005840</wp:posOffset>
+                </wp:positionV>
+                <wp:extent cx="783203" cy="2019631"/>
+                <wp:effectExtent l="0" t="0" r="17145" b="19050"/>
+                <wp:wrapNone/>
+                <wp:docPr id="2074302032" name="Rectangle 3"/>
+                <wp:cNvGraphicFramePr/>
+                <a:graphic xmlns:a="http://schemas.openxmlformats.org/drawingml/2006/main">
+                  <a:graphicData uri="http://schemas.microsoft.com/office/word/2010/wordprocessingShape">
+                    <wps:wsp>
+                      <wps:cNvSpPr/>
+                      <wps:spPr>
+                        <a:xfrm>
+                          <a:off x="0" y="0"/>
+                          <a:ext cx="783203" cy="2019631"/>
+                        </a:xfrm>
+                        <a:prstGeom prst="rect">
+                          <a:avLst/>
+                        </a:prstGeom>
+                        <a:solidFill>
+                          <a:schemeClr val="tx2">
+                            <a:lumMod val="50000"/>
+                            <a:lumOff val="50000"/>
+                          </a:schemeClr>
+                        </a:solidFill>
+                        <a:effectLst>
+                          <a:softEdge rad="127000"/>
+                        </a:effectLst>
+                      </wps:spPr>
+                      <wps:style>
+                        <a:lnRef idx="2">
+                          <a:schemeClr val="accent1">
+                            <a:shade val="15000"/>
+                          </a:schemeClr>
+                        </a:lnRef>
+                        <a:fillRef idx="1">
+                          <a:schemeClr val="accent1"/>
+                        </a:fillRef>
+                        <a:effectRef idx="0">
+                          <a:schemeClr val="accent1"/>
+                        </a:effectRef>
+                        <a:fontRef idx="minor">
+                          <a:schemeClr val="lt1"/>
+                        </a:fontRef>
+                      </wps:style>
+                      <wps:bodyPr rot="0" spcFirstLastPara="0" vertOverflow="overflow" horzOverflow="overflow" vert="horz" wrap="square" lIns="91440" tIns="45720" rIns="91440" bIns="45720" numCol="1" spcCol="0" rtlCol="0" fromWordArt="0" anchor="ctr" anchorCtr="0" forceAA="0" compatLnSpc="1">
+                        <a:prstTxWarp prst="textNoShape">
+                          <a:avLst/>
+                        </a:prstTxWarp>
+                        <a:noAutofit/>
+                      </wps:bodyPr>
+                    </wps:wsp>
+                  </a:graphicData>
+                </a:graphic>
+                <wp14:sizeRelH relativeFrom="margin">
+                  <wp14:pctWidth>0</wp14:pctWidth>
+                </wp14:sizeRelH>
+                <wp14:sizeRelV relativeFrom="margin">
+                  <wp14:pctHeight>0</wp14:pctHeight>
+                </wp14:sizeRelV>
+              </wp:anchor>
+            </w:drawing>
+          </mc:Choice>
+          <mc:Fallback>
+            <w:pict>
+              <v:rect w14:anchorId="504BCEB9" id="Rectangle 3" o:spid="_x0000_s1026" style="position:absolute;margin-left:239.5pt;margin-top:79.2pt;width:61.65pt;height:159.05pt;z-index:251685888;visibility:visible;mso-wrap-style:square;mso-width-percent:0;mso-height-percent:0;mso-wrap-distance-left:9pt;mso-wrap-distance-top:0;mso-wrap-distance-right:9pt;mso-wrap-distance-bottom:0;mso-position-horizontal:absolute;mso-position-horizontal-relative:text;mso-position-vertical:absolute;mso-position-vertical-relative:text;mso-width-percent:0;mso-height-percent:0;mso-width-relative:margin;mso-height-relative:margin;v-text-anchor:middle" o:gfxdata="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" fillcolor="#4e95d9 [1631]" strokecolor="#030e13 [484]" strokeweight="1pt"/>
+            </w:pict>
+          </mc:Fallback>
+        </mc:AlternateContent>
+      </w:r>
+      <w:r>
+        <w:rPr>
+          <w:rFonts w:ascii="Times New Roman" w:hAnsi="Times New Roman" w:cs="Times New Roman"/>
+          <w:noProof/>
+        </w:rPr>
+        <mc:AlternateContent>
+          <mc:Choice Requires="wps">
+            <w:drawing>
+              <wp:anchor distT="0" distB="0" distL="114300" distR="114300" simplePos="0" relativeHeight="251683840" behindDoc="0" locked="0" layoutInCell="1" allowOverlap="1" wp14:anchorId="550527B2" wp14:editId="6854B762">
+                <wp:simplePos x="0" y="0"/>
+                <wp:positionH relativeFrom="column">
+                  <wp:posOffset>962107</wp:posOffset>
+                </wp:positionH>
+                <wp:positionV relativeFrom="paragraph">
+                  <wp:posOffset>942230</wp:posOffset>
+                </wp:positionV>
+                <wp:extent cx="783203" cy="2019631"/>
+                <wp:effectExtent l="0" t="0" r="17145" b="19050"/>
+                <wp:wrapNone/>
+                <wp:docPr id="388821384" name="Rectangle 3"/>
+                <wp:cNvGraphicFramePr/>
+                <a:graphic xmlns:a="http://schemas.openxmlformats.org/drawingml/2006/main">
+                  <a:graphicData uri="http://schemas.microsoft.com/office/word/2010/wordprocessingShape">
+                    <wps:wsp>
+                      <wps:cNvSpPr/>
+                      <wps:spPr>
+                        <a:xfrm>
+                          <a:off x="0" y="0"/>
+                          <a:ext cx="783203" cy="2019631"/>
+                        </a:xfrm>
+                        <a:prstGeom prst="rect">
+                          <a:avLst/>
+                        </a:prstGeom>
+                        <a:solidFill>
+                          <a:schemeClr val="tx2">
+                            <a:lumMod val="50000"/>
+                            <a:lumOff val="50000"/>
+                          </a:schemeClr>
+                        </a:solidFill>
+                        <a:effectLst>
+                          <a:softEdge rad="127000"/>
+                        </a:effectLst>
+                      </wps:spPr>
+                      <wps:style>
+                        <a:lnRef idx="2">
+                          <a:schemeClr val="accent1">
+                            <a:shade val="15000"/>
+                          </a:schemeClr>
+                        </a:lnRef>
+                        <a:fillRef idx="1">
+                          <a:schemeClr val="accent1"/>
+                        </a:fillRef>
+                        <a:effectRef idx="0">
+                          <a:schemeClr val="accent1"/>
+                        </a:effectRef>
+                        <a:fontRef idx="minor">
+                          <a:schemeClr val="lt1"/>
+                        </a:fontRef>
+                      </wps:style>
+                      <wps:bodyPr rot="0" spcFirstLastPara="0" vertOverflow="overflow" horzOverflow="overflow" vert="horz" wrap="square" lIns="91440" tIns="45720" rIns="91440" bIns="45720" numCol="1" spcCol="0" rtlCol="0" fromWordArt="0" anchor="ctr" anchorCtr="0" forceAA="0" compatLnSpc="1">
+                        <a:prstTxWarp prst="textNoShape">
+                          <a:avLst/>
+                        </a:prstTxWarp>
+                        <a:noAutofit/>
+                      </wps:bodyPr>
+                    </wps:wsp>
+                  </a:graphicData>
+                </a:graphic>
+                <wp14:sizeRelH relativeFrom="margin">
+                  <wp14:pctWidth>0</wp14:pctWidth>
+                </wp14:sizeRelH>
+                <wp14:sizeRelV relativeFrom="margin">
+                  <wp14:pctHeight>0</wp14:pctHeight>
+                </wp14:sizeRelV>
+              </wp:anchor>
+            </w:drawing>
+          </mc:Choice>
+          <mc:Fallback>
+            <w:pict>
+              <v:rect w14:anchorId="76CE881D" id="Rectangle 3" o:spid="_x0000_s1026" style="position:absolute;margin-left:75.75pt;margin-top:74.2pt;width:61.65pt;height:159.05pt;z-index:251683840;visibility:visible;mso-wrap-style:square;mso-width-percent:0;mso-height-percent:0;mso-wrap-distance-left:9pt;mso-wrap-distance-top:0;mso-wrap-distance-right:9pt;mso-wrap-distance-bottom:0;mso-position-horizontal:absolute;mso-position-horizontal-relative:text;mso-position-vertical:absolute;mso-position-vertical-relative:text;mso-width-percent:0;mso-height-percent:0;mso-width-relative:margin;mso-height-relative:margin;v-text-anchor:middle" o:gfxdata="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" fillcolor="#4e95d9 [1631]" strokecolor="#030e13 [484]" strokeweight="1pt"/>
+            </w:pict>
+          </mc:Fallback>
+        </mc:AlternateContent>
+      </w:r>
+      <w:r>
+        <w:rPr>
+          <w:rFonts w:ascii="Times New Roman" w:hAnsi="Times New Roman" w:cs="Times New Roman"/>
+        </w:rPr>
+        <w:drawing>
+          <wp:inline distT="0" distB="0" distL="0" distR="0" wp14:anchorId="260A3A45" wp14:editId="7DE0A5A0">
+            <wp:extent cx="5943600" cy="3343910"/>
+            <wp:effectExtent l="0" t="0" r="0" b="8890"/>
+            <wp:docPr id="1574986352" name="Picture 1" descr="A screenshot of a computer&#10;&#10;AI-generated content may be incorrect."/>
+            <wp:cNvGraphicFramePr>
+              <a:graphicFrameLocks xmlns:a="http://schemas.openxmlformats.org/drawingml/2006/main" noChangeAspect="1"/>
+            </wp:cNvGraphicFramePr>
+            <a:graphic xmlns:a="http://schemas.openxmlformats.org/drawingml/2006/main">
+              <a:graphicData uri="http://schemas.openxmlformats.org/drawingml/2006/picture">
+                <pic:pic xmlns:pic="http://schemas.openxmlformats.org/drawingml/2006/picture">
+                  <pic:nvPicPr>
+                    <pic:cNvPr id="1574986352" name="Picture 1" descr="A screenshot of a computer&#10;&#10;AI-generated content may be incorrect."/>
+                    <pic:cNvPicPr/>
+                  </pic:nvPicPr>
+                  <pic:blipFill>
+                    <a:blip r:embed="rId12"/>
+                    <a:stretch>
+                      <a:fillRect/>
+                    </a:stretch>
+                  </pic:blipFill>
+                  <pic:spPr>
+                    <a:xfrm>
+                      <a:off x="0" y="0"/>
+                      <a:ext cx="5943600" cy="3343910"/>
+                    </a:xfrm>
+                    <a:prstGeom prst="rect">
+                      <a:avLst/>
+                    </a:prstGeom>
+                  </pic:spPr>
+                </pic:pic>
+              </a:graphicData>
+            </a:graphic>
+          </wp:inline>
+        </w:drawing>
       </w:r>
     </w:p>
     <w:p>

</xml_diff>